<commit_message>
Merged all documents into final PDF.
</commit_message>
<xml_diff>
--- a/Design/Multimedia/[- documents -]/ArtisticVision.docx
+++ b/Design/Multimedia/[- documents -]/ArtisticVision.docx
@@ -7,6 +7,7 @@
         <w:pStyle w:val="Title"/>
         <w:jc w:val="center"/>
       </w:pPr>
+      <w:bookmarkStart w:id="0" w:name="_GoBack"/>
       <w:r>
         <w:t>Artistic Vision</w:t>
       </w:r>
@@ -635,12 +636,12 @@
       <w:pPr>
         <w:pStyle w:val="Heading1"/>
       </w:pPr>
-      <w:bookmarkStart w:id="0" w:name="_Toc410580323"/>
+      <w:bookmarkStart w:id="1" w:name="_Toc410580323"/>
       <w:r>
         <w:lastRenderedPageBreak/>
         <w:t>Overview</w:t>
       </w:r>
-      <w:bookmarkEnd w:id="0"/>
+      <w:bookmarkEnd w:id="1"/>
     </w:p>
     <w:p>
       <w:r>
@@ -681,11 +682,11 @@
       <w:pPr>
         <w:pStyle w:val="Heading1"/>
       </w:pPr>
-      <w:bookmarkStart w:id="1" w:name="_Toc410580324"/>
+      <w:bookmarkStart w:id="2" w:name="_Toc410580324"/>
       <w:r>
         <w:t>Terminology</w:t>
       </w:r>
-      <w:bookmarkEnd w:id="1"/>
+      <w:bookmarkEnd w:id="2"/>
     </w:p>
     <w:p>
       <w:pPr>
@@ -825,11 +826,11 @@
       <w:pPr>
         <w:pStyle w:val="Heading1"/>
       </w:pPr>
-      <w:bookmarkStart w:id="2" w:name="_Toc410580325"/>
+      <w:bookmarkStart w:id="3" w:name="_Toc410580325"/>
       <w:r>
         <w:t>The World</w:t>
       </w:r>
-      <w:bookmarkEnd w:id="2"/>
+      <w:bookmarkEnd w:id="3"/>
     </w:p>
     <w:p>
       <w:r>
@@ -973,7 +974,7 @@
       <w:pPr>
         <w:pStyle w:val="Heading1"/>
       </w:pPr>
-      <w:bookmarkStart w:id="3" w:name="_Toc410580326"/>
+      <w:bookmarkStart w:id="4" w:name="_Toc410580326"/>
       <w:r>
         <w:lastRenderedPageBreak/>
         <w:t>The</w:t>
@@ -981,7 +982,7 @@
       <w:r>
         <w:t xml:space="preserve"> Ritual</w:t>
       </w:r>
-      <w:bookmarkEnd w:id="3"/>
+      <w:bookmarkEnd w:id="4"/>
     </w:p>
     <w:p>
       <w:pPr>
@@ -1194,14 +1195,14 @@
       <w:pPr>
         <w:pStyle w:val="Heading1"/>
       </w:pPr>
-      <w:bookmarkStart w:id="4" w:name="_Toc410580327"/>
+      <w:bookmarkStart w:id="5" w:name="_Toc410580327"/>
       <w:r>
         <w:t xml:space="preserve">The </w:t>
       </w:r>
       <w:r>
         <w:t>Souls</w:t>
       </w:r>
-      <w:bookmarkEnd w:id="4"/>
+      <w:bookmarkEnd w:id="5"/>
     </w:p>
     <w:p>
       <w:r>
@@ -1254,8 +1255,6 @@
       <w:r>
         <w:t xml:space="preserve">and participation. </w:t>
       </w:r>
-      <w:bookmarkStart w:id="5" w:name="_GoBack"/>
-      <w:bookmarkEnd w:id="5"/>
     </w:p>
     <w:p>
       <w:r>
@@ -1462,10 +1461,10 @@
             <v:path o:extrusionok="f" gradientshapeok="t" o:connecttype="rect"/>
             <o:lock v:ext="edit" aspectratio="t"/>
           </v:shapetype>
-          <v:shape id="_x0000_i1025" type="#_x0000_t75" style="width:271pt;height:502pt" o:ole="">
+          <v:shape id="_x0000_i1025" type="#_x0000_t75" style="width:270.75pt;height:501.75pt" o:ole="">
             <v:imagedata r:id="rId5" o:title=""/>
           </v:shape>
-          <o:OLEObject Type="Embed" ProgID="Visio.Drawing.15" ShapeID="_x0000_i1025" DrawAspect="Content" ObjectID="_1484322175" r:id="rId6"/>
+          <o:OLEObject Type="Embed" ProgID="Visio.Drawing.15" ShapeID="_x0000_i1025" DrawAspect="Content" ObjectID="_1484575423" r:id="rId6"/>
         </w:object>
       </w:r>
     </w:p>
@@ -2014,6 +2013,7 @@
           </wp:inline>
         </w:drawing>
       </w:r>
+      <w:bookmarkEnd w:id="0"/>
     </w:p>
     <w:sectPr>
       <w:pgSz w:w="12240" w:h="15840"/>
@@ -3315,7 +3315,7 @@
 </file>
 
 <file path=customXml/itemProps1.xml><?xml version="1.0" encoding="utf-8"?>
-<ds:datastoreItem xmlns:ds="http://schemas.openxmlformats.org/officeDocument/2006/customXml" ds:itemID="{E9CD21F1-7AA4-4980-ACE4-33A42C02BC9C}">
+<ds:datastoreItem xmlns:ds="http://schemas.openxmlformats.org/officeDocument/2006/customXml" ds:itemID="{4056C772-82C4-4BA5-9A52-87C5308E5F0C}">
   <ds:schemaRefs>
     <ds:schemaRef ds:uri="http://schemas.openxmlformats.org/officeDocument/2006/bibliography"/>
   </ds:schemaRefs>

</xml_diff>